<commit_message>
Update with several html files with differnt use cases
</commit_message>
<xml_diff>
--- a/Learning Flask.docx
+++ b/Learning Flask.docx
@@ -12,13 +12,626 @@
     </w:p>
     <w:p/>
     <w:p>
+      <w:pPr>
+        <w:pStyle w:val="ListParagraph"/>
+        <w:numPr>
+          <w:ilvl w:val="0"/>
+          <w:numId w:val="1"/>
+        </w:numPr>
+        <w:spacing w:line="360" w:lineRule="auto"/>
+      </w:pPr>
       <w:r>
         <w:t xml:space="preserve">The key takeaway will be to have a functional landing page that can upload files from the user </w:t>
       </w:r>
     </w:p>
     <w:p>
+      <w:pPr>
+        <w:pStyle w:val="ListParagraph"/>
+        <w:numPr>
+          <w:ilvl w:val="0"/>
+          <w:numId w:val="1"/>
+        </w:numPr>
+        <w:spacing w:line="360" w:lineRule="auto"/>
+      </w:pPr>
+      <w:r>
+        <w:t xml:space="preserve">Flask is a known as a </w:t>
+      </w:r>
+      <w:r>
+        <w:rPr>
+          <w:rStyle w:val="Strong"/>
+        </w:rPr>
+        <w:t>micro web framework</w:t>
+      </w:r>
+      <w:r>
+        <w:t xml:space="preserve">. </w:t>
+      </w:r>
+    </w:p>
+    <w:p>
+      <w:pPr>
+        <w:pStyle w:val="ListParagraph"/>
+        <w:numPr>
+          <w:ilvl w:val="0"/>
+          <w:numId w:val="1"/>
+        </w:numPr>
+        <w:spacing w:line="360" w:lineRule="auto"/>
+      </w:pPr>
+      <w:r>
+        <w:t>This means it provides some basic functionality to allow developers to build simple websites.</w:t>
+      </w:r>
+    </w:p>
+    <w:p>
+      <w:pPr>
+        <w:pStyle w:val="ListParagraph"/>
+        <w:numPr>
+          <w:ilvl w:val="0"/>
+          <w:numId w:val="1"/>
+        </w:numPr>
+        <w:spacing w:line="360" w:lineRule="auto"/>
+      </w:pPr>
+      <w:r>
+        <w:t xml:space="preserve">It does not come with all the bells and whistles like some other web frameworks like </w:t>
+      </w:r>
+      <w:proofErr w:type="spellStart"/>
+      <w:r>
+        <w:t>django</w:t>
+      </w:r>
+      <w:proofErr w:type="spellEnd"/>
+      <w:r>
+        <w:t xml:space="preserve"> have and therefore </w:t>
+      </w:r>
+      <w:proofErr w:type="gramStart"/>
+      <w:r>
+        <w:t>is typically not used</w:t>
+      </w:r>
+      <w:proofErr w:type="gramEnd"/>
+      <w:r>
+        <w:t xml:space="preserve"> for complex websites. </w:t>
+      </w:r>
+    </w:p>
+    <w:p>
+      <w:pPr>
+        <w:pStyle w:val="ListParagraph"/>
+        <w:numPr>
+          <w:ilvl w:val="0"/>
+          <w:numId w:val="1"/>
+        </w:numPr>
+        <w:spacing w:line="360" w:lineRule="auto"/>
+      </w:pPr>
+      <w:r>
+        <w:t xml:space="preserve">However, there is a benefit to flask's limited features. One of which is </w:t>
+      </w:r>
+      <w:proofErr w:type="spellStart"/>
+      <w:proofErr w:type="gramStart"/>
+      <w:r>
+        <w:t>it's</w:t>
+      </w:r>
+      <w:proofErr w:type="spellEnd"/>
+      <w:proofErr w:type="gramEnd"/>
+      <w:r>
+        <w:t xml:space="preserve"> simplicity.</w:t>
+      </w:r>
+    </w:p>
+    <w:p>
+      <w:pPr>
+        <w:pStyle w:val="ListParagraph"/>
+        <w:spacing w:line="360" w:lineRule="auto"/>
+      </w:pPr>
+    </w:p>
+    <w:p>
+      <w:pPr>
+        <w:pStyle w:val="Heading2"/>
+      </w:pPr>
+      <w:r>
+        <w:t>Dynamic URLs</w:t>
+      </w:r>
+    </w:p>
+    <w:p>
+      <w:pPr>
+        <w:pStyle w:val="markdownp-sc-8ik6ve-5"/>
+        <w:numPr>
+          <w:ilvl w:val="0"/>
+          <w:numId w:val="2"/>
+        </w:numPr>
+      </w:pPr>
+      <w:r>
+        <w:rPr>
+          <w:noProof/>
+        </w:rPr>
+        <w:drawing>
+          <wp:anchor distT="0" distB="0" distL="114300" distR="114300" simplePos="0" relativeHeight="251658240" behindDoc="0" locked="0" layoutInCell="1" allowOverlap="1">
+            <wp:simplePos x="0" y="0"/>
+            <wp:positionH relativeFrom="column">
+              <wp:posOffset>304800</wp:posOffset>
+            </wp:positionH>
+            <wp:positionV relativeFrom="paragraph">
+              <wp:posOffset>665480</wp:posOffset>
+            </wp:positionV>
+            <wp:extent cx="5943600" cy="2395220"/>
+            <wp:effectExtent l="0" t="0" r="0" b="5080"/>
+            <wp:wrapSquare wrapText="bothSides"/>
+            <wp:docPr id="1" name="Picture 1"/>
+            <wp:cNvGraphicFramePr>
+              <a:graphicFrameLocks xmlns:a="http://schemas.openxmlformats.org/drawingml/2006/main" noChangeAspect="1"/>
+            </wp:cNvGraphicFramePr>
+            <a:graphic xmlns:a="http://schemas.openxmlformats.org/drawingml/2006/main">
+              <a:graphicData uri="http://schemas.openxmlformats.org/drawingml/2006/picture">
+                <pic:pic xmlns:pic="http://schemas.openxmlformats.org/drawingml/2006/picture">
+                  <pic:nvPicPr>
+                    <pic:cNvPr id="1" name=""/>
+                    <pic:cNvPicPr/>
+                  </pic:nvPicPr>
+                  <pic:blipFill>
+                    <a:blip r:embed="rId5">
+                      <a:extLst>
+                        <a:ext uri="{28A0092B-C50C-407E-A947-70E740481C1C}">
+                          <a14:useLocalDpi xmlns:a14="http://schemas.microsoft.com/office/drawing/2010/main" val="0"/>
+                        </a:ext>
+                      </a:extLst>
+                    </a:blip>
+                    <a:stretch>
+                      <a:fillRect/>
+                    </a:stretch>
+                  </pic:blipFill>
+                  <pic:spPr>
+                    <a:xfrm>
+                      <a:off x="0" y="0"/>
+                      <a:ext cx="5943600" cy="2395220"/>
+                    </a:xfrm>
+                    <a:prstGeom prst="rect">
+                      <a:avLst/>
+                    </a:prstGeom>
+                  </pic:spPr>
+                </pic:pic>
+              </a:graphicData>
+            </a:graphic>
+          </wp:anchor>
+        </w:drawing>
+      </w:r>
+      <w:r>
+        <w:t xml:space="preserve">Now </w:t>
+      </w:r>
+      <w:proofErr w:type="gramStart"/>
+      <w:r>
+        <w:t>let's</w:t>
+      </w:r>
+      <w:proofErr w:type="gramEnd"/>
+      <w:r>
+        <w:t xml:space="preserve"> move to our next web page! This time however we are going to access it using something called a dynamic </w:t>
+      </w:r>
+      <w:proofErr w:type="spellStart"/>
+      <w:r>
+        <w:t>url</w:t>
+      </w:r>
+      <w:proofErr w:type="spellEnd"/>
+      <w:r>
+        <w:t>/path</w:t>
+      </w:r>
+    </w:p>
+    <w:p>
+      <w:pPr>
+        <w:pStyle w:val="markdownp-sc-8ik6ve-5"/>
+        <w:ind w:left="720"/>
+      </w:pPr>
+    </w:p>
+    <w:p>
+      <w:pPr>
+        <w:pStyle w:val="Heading2"/>
+      </w:pPr>
+      <w:r>
+        <w:t>Redirects</w:t>
+      </w:r>
+    </w:p>
+    <w:p>
+      <w:pPr>
+        <w:pStyle w:val="markdownp-sc-8ik6ve-5"/>
+        <w:numPr>
+          <w:ilvl w:val="0"/>
+          <w:numId w:val="3"/>
+        </w:numPr>
+      </w:pPr>
+      <w:r>
+        <w:rPr>
+          <w:noProof/>
+        </w:rPr>
+        <w:drawing>
+          <wp:anchor distT="0" distB="0" distL="114300" distR="114300" simplePos="0" relativeHeight="251659264" behindDoc="0" locked="0" layoutInCell="1" allowOverlap="1">
+            <wp:simplePos x="0" y="0"/>
+            <wp:positionH relativeFrom="column">
+              <wp:posOffset>2971800</wp:posOffset>
+            </wp:positionH>
+            <wp:positionV relativeFrom="paragraph">
+              <wp:posOffset>259715</wp:posOffset>
+            </wp:positionV>
+            <wp:extent cx="2686050" cy="1464945"/>
+            <wp:effectExtent l="0" t="0" r="0" b="1905"/>
+            <wp:wrapSquare wrapText="bothSides"/>
+            <wp:docPr id="2" name="Picture 2"/>
+            <wp:cNvGraphicFramePr>
+              <a:graphicFrameLocks xmlns:a="http://schemas.openxmlformats.org/drawingml/2006/main" noChangeAspect="1"/>
+            </wp:cNvGraphicFramePr>
+            <a:graphic xmlns:a="http://schemas.openxmlformats.org/drawingml/2006/main">
+              <a:graphicData uri="http://schemas.openxmlformats.org/drawingml/2006/picture">
+                <pic:pic xmlns:pic="http://schemas.openxmlformats.org/drawingml/2006/picture">
+                  <pic:nvPicPr>
+                    <pic:cNvPr id="1" name=""/>
+                    <pic:cNvPicPr/>
+                  </pic:nvPicPr>
+                  <pic:blipFill>
+                    <a:blip r:embed="rId6">
+                      <a:extLst>
+                        <a:ext uri="{28A0092B-C50C-407E-A947-70E740481C1C}">
+                          <a14:useLocalDpi xmlns:a14="http://schemas.microsoft.com/office/drawing/2010/main" val="0"/>
+                        </a:ext>
+                      </a:extLst>
+                    </a:blip>
+                    <a:stretch>
+                      <a:fillRect/>
+                    </a:stretch>
+                  </pic:blipFill>
+                  <pic:spPr>
+                    <a:xfrm>
+                      <a:off x="0" y="0"/>
+                      <a:ext cx="2686050" cy="1464945"/>
+                    </a:xfrm>
+                    <a:prstGeom prst="rect">
+                      <a:avLst/>
+                    </a:prstGeom>
+                  </pic:spPr>
+                </pic:pic>
+              </a:graphicData>
+            </a:graphic>
+            <wp14:sizeRelH relativeFrom="margin">
+              <wp14:pctWidth>0</wp14:pctWidth>
+            </wp14:sizeRelH>
+            <wp14:sizeRelV relativeFrom="margin">
+              <wp14:pctHeight>0</wp14:pctHeight>
+            </wp14:sizeRelV>
+          </wp:anchor>
+        </w:drawing>
+      </w:r>
+      <w:r>
+        <w:t>The last thing to mention is how to redirect users to other pages from within our python code. To do this we will start by importing some more functions from Flask</w:t>
+      </w:r>
+    </w:p>
+    <w:p>
+      <w:pPr>
+        <w:pStyle w:val="markdownp-sc-8ik6ve-5"/>
+      </w:pPr>
+    </w:p>
+    <w:p>
+      <w:pPr>
+        <w:pStyle w:val="Heading2"/>
+      </w:pPr>
+      <w:r>
+        <w:lastRenderedPageBreak/>
+        <w:t>Rendering HTML</w:t>
+      </w:r>
+    </w:p>
+    <w:p>
+      <w:pPr>
+        <w:pStyle w:val="ListParagraph"/>
+        <w:spacing w:line="360" w:lineRule="auto"/>
+      </w:pPr>
+    </w:p>
+    <w:p>
+      <w:pPr>
+        <w:pStyle w:val="ListParagraph"/>
+        <w:numPr>
+          <w:ilvl w:val="0"/>
+          <w:numId w:val="4"/>
+        </w:numPr>
+        <w:spacing w:line="360" w:lineRule="auto"/>
+      </w:pPr>
+      <w:r>
+        <w:t xml:space="preserve">Import the </w:t>
+      </w:r>
+      <w:proofErr w:type="spellStart"/>
+      <w:r>
+        <w:t>render_template</w:t>
+      </w:r>
+      <w:proofErr w:type="spellEnd"/>
+      <w:r>
+        <w:t xml:space="preserve"> function from flask</w:t>
+      </w:r>
+    </w:p>
+    <w:p>
+      <w:pPr>
+        <w:pStyle w:val="ListParagraph"/>
+        <w:numPr>
+          <w:ilvl w:val="0"/>
+          <w:numId w:val="4"/>
+        </w:numPr>
+        <w:spacing w:line="360" w:lineRule="auto"/>
+      </w:pPr>
+      <w:r>
+        <w:t>Create a new folder called templates inside the SAME directory as our python script.</w:t>
+      </w:r>
+    </w:p>
+    <w:p>
+      <w:pPr>
+        <w:pStyle w:val="ListParagraph"/>
+        <w:numPr>
+          <w:ilvl w:val="0"/>
+          <w:numId w:val="4"/>
+        </w:numPr>
+        <w:spacing w:line="360" w:lineRule="auto"/>
+        <w:rPr>
+          <w:rStyle w:val="Strong"/>
+          <w:b w:val="0"/>
+          <w:bCs w:val="0"/>
+        </w:rPr>
+      </w:pPr>
+      <w:r>
+        <w:t xml:space="preserve">Create an html file, </w:t>
+      </w:r>
+      <w:proofErr w:type="gramStart"/>
+      <w:r>
+        <w:t>I've</w:t>
+      </w:r>
+      <w:proofErr w:type="gramEnd"/>
+      <w:r>
+        <w:t xml:space="preserve"> named mine index.html. Make sure to </w:t>
+      </w:r>
+      <w:r>
+        <w:rPr>
+          <w:rStyle w:val="Strong"/>
+        </w:rPr>
+        <w:t>put it in the templates folder!</w:t>
+      </w:r>
+    </w:p>
+    <w:p>
+      <w:pPr>
+        <w:pStyle w:val="ListParagraph"/>
+        <w:numPr>
+          <w:ilvl w:val="0"/>
+          <w:numId w:val="4"/>
+        </w:numPr>
+        <w:spacing w:line="360" w:lineRule="auto"/>
+      </w:pPr>
+      <w:r>
+        <w:t>Render the template from a function in python</w:t>
+      </w:r>
+    </w:p>
+    <w:p>
+      <w:pPr>
+        <w:pStyle w:val="ListParagraph"/>
+        <w:numPr>
+          <w:ilvl w:val="0"/>
+          <w:numId w:val="4"/>
+        </w:numPr>
+        <w:spacing w:line="360" w:lineRule="auto"/>
+      </w:pPr>
+      <w:r>
+        <w:t xml:space="preserve">The </w:t>
+      </w:r>
+      <w:proofErr w:type="spellStart"/>
+      <w:r>
+        <w:t>render_template</w:t>
+      </w:r>
+      <w:proofErr w:type="spellEnd"/>
+      <w:r>
+        <w:t xml:space="preserve"> function will look in the "templates" folder for a file called "index.html" and render it to the screen. Now try running the script and visiting "/". You should see that html rendered.</w:t>
+      </w:r>
+    </w:p>
+    <w:p>
+      <w:pPr>
+        <w:pStyle w:val="ListParagraph"/>
+        <w:numPr>
+          <w:ilvl w:val="1"/>
+          <w:numId w:val="4"/>
+        </w:numPr>
+        <w:spacing w:line="360" w:lineRule="auto"/>
+      </w:pPr>
+      <w:r>
+        <w:t>To note that this will override the home page path</w:t>
+      </w:r>
+    </w:p>
+    <w:p>
+      <w:pPr>
+        <w:pStyle w:val="ListParagraph"/>
+        <w:numPr>
+          <w:ilvl w:val="1"/>
+          <w:numId w:val="4"/>
+        </w:numPr>
+        <w:spacing w:line="360" w:lineRule="auto"/>
+      </w:pPr>
+      <w:r>
+        <w:t xml:space="preserve">There might be a need to comment out the initial home page section </w:t>
+      </w:r>
+    </w:p>
+    <w:p>
+      <w:pPr>
+        <w:pStyle w:val="ListParagraph"/>
+        <w:numPr>
+          <w:ilvl w:val="0"/>
+          <w:numId w:val="4"/>
+        </w:numPr>
+        <w:spacing w:line="360" w:lineRule="auto"/>
+      </w:pPr>
+      <w:r>
+        <w:rPr>
+          <w:noProof/>
+        </w:rPr>
+        <w:drawing>
+          <wp:inline distT="0" distB="0" distL="0" distR="0" wp14:anchorId="56965780" wp14:editId="2B552FE4">
+            <wp:extent cx="4667250" cy="1038225"/>
+            <wp:effectExtent l="0" t="0" r="0" b="9525"/>
+            <wp:docPr id="3" name="Picture 3"/>
+            <wp:cNvGraphicFramePr>
+              <a:graphicFrameLocks xmlns:a="http://schemas.openxmlformats.org/drawingml/2006/main" noChangeAspect="1"/>
+            </wp:cNvGraphicFramePr>
+            <a:graphic xmlns:a="http://schemas.openxmlformats.org/drawingml/2006/main">
+              <a:graphicData uri="http://schemas.openxmlformats.org/drawingml/2006/picture">
+                <pic:pic xmlns:pic="http://schemas.openxmlformats.org/drawingml/2006/picture">
+                  <pic:nvPicPr>
+                    <pic:cNvPr id="1" name=""/>
+                    <pic:cNvPicPr/>
+                  </pic:nvPicPr>
+                  <pic:blipFill>
+                    <a:blip r:embed="rId7"/>
+                    <a:stretch>
+                      <a:fillRect/>
+                    </a:stretch>
+                  </pic:blipFill>
+                  <pic:spPr>
+                    <a:xfrm>
+                      <a:off x="0" y="0"/>
+                      <a:ext cx="4667250" cy="1038225"/>
+                    </a:xfrm>
+                    <a:prstGeom prst="rect">
+                      <a:avLst/>
+                    </a:prstGeom>
+                  </pic:spPr>
+                </pic:pic>
+              </a:graphicData>
+            </a:graphic>
+          </wp:inline>
+        </w:drawing>
+      </w:r>
+      <w:r>
+        <w:t>\</w:t>
+      </w:r>
+    </w:p>
+    <w:p>
+      <w:pPr>
+        <w:spacing w:line="360" w:lineRule="auto"/>
+      </w:pPr>
+    </w:p>
+    <w:p>
+      <w:pPr>
+        <w:pStyle w:val="Heading2"/>
+      </w:pPr>
+      <w:r>
+        <w:t>Dynamic HTML</w:t>
+      </w:r>
+    </w:p>
+    <w:p>
+      <w:pPr>
+        <w:pStyle w:val="markdownp-sc-8ik6ve-5"/>
+        <w:numPr>
+          <w:ilvl w:val="0"/>
+          <w:numId w:val="3"/>
+        </w:numPr>
+      </w:pPr>
+      <w:r>
+        <w:t xml:space="preserve">Flask uses a </w:t>
+      </w:r>
+      <w:proofErr w:type="spellStart"/>
+      <w:r>
+        <w:t>templating</w:t>
+      </w:r>
+      <w:proofErr w:type="spellEnd"/>
+      <w:r>
+        <w:t xml:space="preserve"> engine called </w:t>
+      </w:r>
+      <w:proofErr w:type="spellStart"/>
+      <w:r>
+        <w:t>jinja</w:t>
+      </w:r>
+      <w:proofErr w:type="spellEnd"/>
+      <w:r>
+        <w:t>. This allows you to write python code inside your html files. It also allows you to pass information from your back-end (the python script) to your HTML files.</w:t>
+      </w:r>
+    </w:p>
+    <w:p>
+      <w:pPr>
+        <w:pStyle w:val="markdownp-sc-8ik6ve-5"/>
+        <w:numPr>
+          <w:ilvl w:val="0"/>
+          <w:numId w:val="3"/>
+        </w:numPr>
+      </w:pPr>
+      <w:r>
+        <w:t xml:space="preserve">In your HTML </w:t>
+      </w:r>
+      <w:proofErr w:type="gramStart"/>
+      <w:r>
+        <w:t>file</w:t>
+      </w:r>
+      <w:proofErr w:type="gramEnd"/>
+      <w:r>
+        <w:t xml:space="preserve"> you can use the following syntax to evaluate python statements. </w:t>
+      </w:r>
+      <w:r>
+        <w:rPr>
+          <w:rStyle w:val="Strong"/>
+        </w:rPr>
+        <w:t>{{Variable/Statement}}</w:t>
+      </w:r>
+      <w:r>
+        <w:t xml:space="preserve"> Placing a variable or statement inside of {{}} will tell flask to evaluate the statement inside the br</w:t>
+      </w:r>
       <w:bookmarkStart w:id="0" w:name="_GoBack"/>
       <w:bookmarkEnd w:id="0"/>
+      <w:r>
+        <w:t>ackets and render the text equivalent to it.</w:t>
+      </w:r>
+    </w:p>
+    <w:p>
+      <w:pPr>
+        <w:spacing w:line="360" w:lineRule="auto"/>
+      </w:pPr>
+      <w:r>
+        <w:rPr>
+          <w:noProof/>
+        </w:rPr>
+        <w:lastRenderedPageBreak/>
+        <w:drawing>
+          <wp:anchor distT="0" distB="0" distL="114300" distR="114300" simplePos="0" relativeHeight="251660288" behindDoc="0" locked="0" layoutInCell="1" allowOverlap="1">
+            <wp:simplePos x="0" y="0"/>
+            <wp:positionH relativeFrom="column">
+              <wp:posOffset>1187450</wp:posOffset>
+            </wp:positionH>
+            <wp:positionV relativeFrom="paragraph">
+              <wp:posOffset>69850</wp:posOffset>
+            </wp:positionV>
+            <wp:extent cx="4540250" cy="2790825"/>
+            <wp:effectExtent l="0" t="0" r="0" b="9525"/>
+            <wp:wrapSquare wrapText="bothSides"/>
+            <wp:docPr id="4" name="Picture 4"/>
+            <wp:cNvGraphicFramePr>
+              <a:graphicFrameLocks xmlns:a="http://schemas.openxmlformats.org/drawingml/2006/main" noChangeAspect="1"/>
+            </wp:cNvGraphicFramePr>
+            <a:graphic xmlns:a="http://schemas.openxmlformats.org/drawingml/2006/main">
+              <a:graphicData uri="http://schemas.openxmlformats.org/drawingml/2006/picture">
+                <pic:pic xmlns:pic="http://schemas.openxmlformats.org/drawingml/2006/picture">
+                  <pic:nvPicPr>
+                    <pic:cNvPr id="1" name=""/>
+                    <pic:cNvPicPr/>
+                  </pic:nvPicPr>
+                  <pic:blipFill>
+                    <a:blip r:embed="rId8">
+                      <a:extLst>
+                        <a:ext uri="{28A0092B-C50C-407E-A947-70E740481C1C}">
+                          <a14:useLocalDpi xmlns:a14="http://schemas.microsoft.com/office/drawing/2010/main" val="0"/>
+                        </a:ext>
+                      </a:extLst>
+                    </a:blip>
+                    <a:stretch>
+                      <a:fillRect/>
+                    </a:stretch>
+                  </pic:blipFill>
+                  <pic:spPr>
+                    <a:xfrm>
+                      <a:off x="0" y="0"/>
+                      <a:ext cx="4540250" cy="2790825"/>
+                    </a:xfrm>
+                    <a:prstGeom prst="rect">
+                      <a:avLst/>
+                    </a:prstGeom>
+                  </pic:spPr>
+                </pic:pic>
+              </a:graphicData>
+            </a:graphic>
+            <wp14:sizeRelH relativeFrom="page">
+              <wp14:pctWidth>0</wp14:pctWidth>
+            </wp14:sizeRelH>
+            <wp14:sizeRelV relativeFrom="page">
+              <wp14:pctHeight>0</wp14:pctHeight>
+            </wp14:sizeRelV>
+          </wp:anchor>
+        </w:drawing>
+      </w:r>
     </w:p>
     <w:sectPr>
       <w:pgSz w:w="12240" w:h="15840"/>
@@ -28,6 +641,448 @@
     </w:sectPr>
   </w:body>
 </w:document>
+</file>
+
+<file path=word/numbering.xml><?xml version="1.0" encoding="utf-8"?>
+<w:numbering xmlns:wpc="http://schemas.microsoft.com/office/word/2010/wordprocessingCanvas" xmlns:cx="http://schemas.microsoft.com/office/drawing/2014/chartex" xmlns:cx1="http://schemas.microsoft.com/office/drawing/2015/9/8/chartex" xmlns:mc="http://schemas.openxmlformats.org/markup-compatibility/2006" xmlns:o="urn:schemas-microsoft-com:office:office" xmlns:r="http://schemas.openxmlformats.org/officeDocument/2006/relationships" xmlns:m="http://schemas.openxmlformats.org/officeDocument/2006/math" xmlns:v="urn:schemas-microsoft-com:vml" xmlns:wp14="http://schemas.microsoft.com/office/word/2010/wordprocessingDrawing" xmlns:wp="http://schemas.openxmlformats.org/drawingml/2006/wordprocessingDrawing" xmlns:w10="urn:schemas-microsoft-com:office:word" xmlns:w="http://schemas.openxmlformats.org/wordprocessingml/2006/main" xmlns:w14="http://schemas.microsoft.com/office/word/2010/wordml" xmlns:w15="http://schemas.microsoft.com/office/word/2012/wordml" xmlns:w16se="http://schemas.microsoft.com/office/word/2015/wordml/symex" xmlns:wpg="http://schemas.microsoft.com/office/word/2010/wordprocessingGroup" xmlns:wpi="http://schemas.microsoft.com/office/word/2010/wordprocessingInk" xmlns:wne="http://schemas.microsoft.com/office/word/2006/wordml" xmlns:wps="http://schemas.microsoft.com/office/word/2010/wordprocessingShape" mc:Ignorable="w14 w15 w16se wp14">
+  <w:abstractNum w:abstractNumId="0" w15:restartNumberingAfterBreak="0">
+    <w:nsid w:val="01776400"/>
+    <w:multiLevelType w:val="hybridMultilevel"/>
+    <w:tmpl w:val="154C7598"/>
+    <w:lvl w:ilvl="0" w:tplc="04090001">
+      <w:start w:val="1"/>
+      <w:numFmt w:val="bullet"/>
+      <w:lvlText w:val=""/>
+      <w:lvlJc w:val="left"/>
+      <w:pPr>
+        <w:ind w:left="720" w:hanging="360"/>
+      </w:pPr>
+      <w:rPr>
+        <w:rFonts w:ascii="Symbol" w:hAnsi="Symbol" w:hint="default"/>
+      </w:rPr>
+    </w:lvl>
+    <w:lvl w:ilvl="1" w:tplc="04090003" w:tentative="1">
+      <w:start w:val="1"/>
+      <w:numFmt w:val="bullet"/>
+      <w:lvlText w:val="o"/>
+      <w:lvlJc w:val="left"/>
+      <w:pPr>
+        <w:ind w:left="1440" w:hanging="360"/>
+      </w:pPr>
+      <w:rPr>
+        <w:rFonts w:ascii="Courier New" w:hAnsi="Courier New" w:cs="Courier New" w:hint="default"/>
+      </w:rPr>
+    </w:lvl>
+    <w:lvl w:ilvl="2" w:tplc="04090005" w:tentative="1">
+      <w:start w:val="1"/>
+      <w:numFmt w:val="bullet"/>
+      <w:lvlText w:val=""/>
+      <w:lvlJc w:val="left"/>
+      <w:pPr>
+        <w:ind w:left="2160" w:hanging="360"/>
+      </w:pPr>
+      <w:rPr>
+        <w:rFonts w:ascii="Wingdings" w:hAnsi="Wingdings" w:hint="default"/>
+      </w:rPr>
+    </w:lvl>
+    <w:lvl w:ilvl="3" w:tplc="04090001" w:tentative="1">
+      <w:start w:val="1"/>
+      <w:numFmt w:val="bullet"/>
+      <w:lvlText w:val=""/>
+      <w:lvlJc w:val="left"/>
+      <w:pPr>
+        <w:ind w:left="2880" w:hanging="360"/>
+      </w:pPr>
+      <w:rPr>
+        <w:rFonts w:ascii="Symbol" w:hAnsi="Symbol" w:hint="default"/>
+      </w:rPr>
+    </w:lvl>
+    <w:lvl w:ilvl="4" w:tplc="04090003" w:tentative="1">
+      <w:start w:val="1"/>
+      <w:numFmt w:val="bullet"/>
+      <w:lvlText w:val="o"/>
+      <w:lvlJc w:val="left"/>
+      <w:pPr>
+        <w:ind w:left="3600" w:hanging="360"/>
+      </w:pPr>
+      <w:rPr>
+        <w:rFonts w:ascii="Courier New" w:hAnsi="Courier New" w:cs="Courier New" w:hint="default"/>
+      </w:rPr>
+    </w:lvl>
+    <w:lvl w:ilvl="5" w:tplc="04090005" w:tentative="1">
+      <w:start w:val="1"/>
+      <w:numFmt w:val="bullet"/>
+      <w:lvlText w:val=""/>
+      <w:lvlJc w:val="left"/>
+      <w:pPr>
+        <w:ind w:left="4320" w:hanging="360"/>
+      </w:pPr>
+      <w:rPr>
+        <w:rFonts w:ascii="Wingdings" w:hAnsi="Wingdings" w:hint="default"/>
+      </w:rPr>
+    </w:lvl>
+    <w:lvl w:ilvl="6" w:tplc="04090001" w:tentative="1">
+      <w:start w:val="1"/>
+      <w:numFmt w:val="bullet"/>
+      <w:lvlText w:val=""/>
+      <w:lvlJc w:val="left"/>
+      <w:pPr>
+        <w:ind w:left="5040" w:hanging="360"/>
+      </w:pPr>
+      <w:rPr>
+        <w:rFonts w:ascii="Symbol" w:hAnsi="Symbol" w:hint="default"/>
+      </w:rPr>
+    </w:lvl>
+    <w:lvl w:ilvl="7" w:tplc="04090003" w:tentative="1">
+      <w:start w:val="1"/>
+      <w:numFmt w:val="bullet"/>
+      <w:lvlText w:val="o"/>
+      <w:lvlJc w:val="left"/>
+      <w:pPr>
+        <w:ind w:left="5760" w:hanging="360"/>
+      </w:pPr>
+      <w:rPr>
+        <w:rFonts w:ascii="Courier New" w:hAnsi="Courier New" w:cs="Courier New" w:hint="default"/>
+      </w:rPr>
+    </w:lvl>
+    <w:lvl w:ilvl="8" w:tplc="04090005" w:tentative="1">
+      <w:start w:val="1"/>
+      <w:numFmt w:val="bullet"/>
+      <w:lvlText w:val=""/>
+      <w:lvlJc w:val="left"/>
+      <w:pPr>
+        <w:ind w:left="6480" w:hanging="360"/>
+      </w:pPr>
+      <w:rPr>
+        <w:rFonts w:ascii="Wingdings" w:hAnsi="Wingdings" w:hint="default"/>
+      </w:rPr>
+    </w:lvl>
+  </w:abstractNum>
+  <w:abstractNum w:abstractNumId="1" w15:restartNumberingAfterBreak="0">
+    <w:nsid w:val="0F8E6750"/>
+    <w:multiLevelType w:val="hybridMultilevel"/>
+    <w:tmpl w:val="573AAB5A"/>
+    <w:lvl w:ilvl="0" w:tplc="0409000F">
+      <w:start w:val="1"/>
+      <w:numFmt w:val="decimal"/>
+      <w:lvlText w:val="%1."/>
+      <w:lvlJc w:val="left"/>
+      <w:pPr>
+        <w:ind w:left="1440" w:hanging="360"/>
+      </w:pPr>
+    </w:lvl>
+    <w:lvl w:ilvl="1" w:tplc="04090019">
+      <w:start w:val="1"/>
+      <w:numFmt w:val="lowerLetter"/>
+      <w:lvlText w:val="%2."/>
+      <w:lvlJc w:val="left"/>
+      <w:pPr>
+        <w:ind w:left="2160" w:hanging="360"/>
+      </w:pPr>
+    </w:lvl>
+    <w:lvl w:ilvl="2" w:tplc="0409001B">
+      <w:start w:val="1"/>
+      <w:numFmt w:val="lowerRoman"/>
+      <w:lvlText w:val="%3."/>
+      <w:lvlJc w:val="right"/>
+      <w:pPr>
+        <w:ind w:left="2880" w:hanging="180"/>
+      </w:pPr>
+    </w:lvl>
+    <w:lvl w:ilvl="3" w:tplc="0409000F" w:tentative="1">
+      <w:start w:val="1"/>
+      <w:numFmt w:val="decimal"/>
+      <w:lvlText w:val="%4."/>
+      <w:lvlJc w:val="left"/>
+      <w:pPr>
+        <w:ind w:left="3600" w:hanging="360"/>
+      </w:pPr>
+    </w:lvl>
+    <w:lvl w:ilvl="4" w:tplc="04090019" w:tentative="1">
+      <w:start w:val="1"/>
+      <w:numFmt w:val="lowerLetter"/>
+      <w:lvlText w:val="%5."/>
+      <w:lvlJc w:val="left"/>
+      <w:pPr>
+        <w:ind w:left="4320" w:hanging="360"/>
+      </w:pPr>
+    </w:lvl>
+    <w:lvl w:ilvl="5" w:tplc="0409001B" w:tentative="1">
+      <w:start w:val="1"/>
+      <w:numFmt w:val="lowerRoman"/>
+      <w:lvlText w:val="%6."/>
+      <w:lvlJc w:val="right"/>
+      <w:pPr>
+        <w:ind w:left="5040" w:hanging="180"/>
+      </w:pPr>
+    </w:lvl>
+    <w:lvl w:ilvl="6" w:tplc="0409000F" w:tentative="1">
+      <w:start w:val="1"/>
+      <w:numFmt w:val="decimal"/>
+      <w:lvlText w:val="%7."/>
+      <w:lvlJc w:val="left"/>
+      <w:pPr>
+        <w:ind w:left="5760" w:hanging="360"/>
+      </w:pPr>
+    </w:lvl>
+    <w:lvl w:ilvl="7" w:tplc="04090019" w:tentative="1">
+      <w:start w:val="1"/>
+      <w:numFmt w:val="lowerLetter"/>
+      <w:lvlText w:val="%8."/>
+      <w:lvlJc w:val="left"/>
+      <w:pPr>
+        <w:ind w:left="6480" w:hanging="360"/>
+      </w:pPr>
+    </w:lvl>
+    <w:lvl w:ilvl="8" w:tplc="0409001B" w:tentative="1">
+      <w:start w:val="1"/>
+      <w:numFmt w:val="lowerRoman"/>
+      <w:lvlText w:val="%9."/>
+      <w:lvlJc w:val="right"/>
+      <w:pPr>
+        <w:ind w:left="7200" w:hanging="180"/>
+      </w:pPr>
+    </w:lvl>
+  </w:abstractNum>
+  <w:abstractNum w:abstractNumId="2" w15:restartNumberingAfterBreak="0">
+    <w:nsid w:val="5F8B3304"/>
+    <w:multiLevelType w:val="hybridMultilevel"/>
+    <w:tmpl w:val="981839FA"/>
+    <w:lvl w:ilvl="0" w:tplc="04090001">
+      <w:start w:val="1"/>
+      <w:numFmt w:val="bullet"/>
+      <w:lvlText w:val=""/>
+      <w:lvlJc w:val="left"/>
+      <w:pPr>
+        <w:ind w:left="720" w:hanging="360"/>
+      </w:pPr>
+      <w:rPr>
+        <w:rFonts w:ascii="Symbol" w:hAnsi="Symbol" w:hint="default"/>
+      </w:rPr>
+    </w:lvl>
+    <w:lvl w:ilvl="1" w:tplc="04090003" w:tentative="1">
+      <w:start w:val="1"/>
+      <w:numFmt w:val="bullet"/>
+      <w:lvlText w:val="o"/>
+      <w:lvlJc w:val="left"/>
+      <w:pPr>
+        <w:ind w:left="1440" w:hanging="360"/>
+      </w:pPr>
+      <w:rPr>
+        <w:rFonts w:ascii="Courier New" w:hAnsi="Courier New" w:cs="Courier New" w:hint="default"/>
+      </w:rPr>
+    </w:lvl>
+    <w:lvl w:ilvl="2" w:tplc="04090005" w:tentative="1">
+      <w:start w:val="1"/>
+      <w:numFmt w:val="bullet"/>
+      <w:lvlText w:val=""/>
+      <w:lvlJc w:val="left"/>
+      <w:pPr>
+        <w:ind w:left="2160" w:hanging="360"/>
+      </w:pPr>
+      <w:rPr>
+        <w:rFonts w:ascii="Wingdings" w:hAnsi="Wingdings" w:hint="default"/>
+      </w:rPr>
+    </w:lvl>
+    <w:lvl w:ilvl="3" w:tplc="04090001" w:tentative="1">
+      <w:start w:val="1"/>
+      <w:numFmt w:val="bullet"/>
+      <w:lvlText w:val=""/>
+      <w:lvlJc w:val="left"/>
+      <w:pPr>
+        <w:ind w:left="2880" w:hanging="360"/>
+      </w:pPr>
+      <w:rPr>
+        <w:rFonts w:ascii="Symbol" w:hAnsi="Symbol" w:hint="default"/>
+      </w:rPr>
+    </w:lvl>
+    <w:lvl w:ilvl="4" w:tplc="04090003" w:tentative="1">
+      <w:start w:val="1"/>
+      <w:numFmt w:val="bullet"/>
+      <w:lvlText w:val="o"/>
+      <w:lvlJc w:val="left"/>
+      <w:pPr>
+        <w:ind w:left="3600" w:hanging="360"/>
+      </w:pPr>
+      <w:rPr>
+        <w:rFonts w:ascii="Courier New" w:hAnsi="Courier New" w:cs="Courier New" w:hint="default"/>
+      </w:rPr>
+    </w:lvl>
+    <w:lvl w:ilvl="5" w:tplc="04090005" w:tentative="1">
+      <w:start w:val="1"/>
+      <w:numFmt w:val="bullet"/>
+      <w:lvlText w:val=""/>
+      <w:lvlJc w:val="left"/>
+      <w:pPr>
+        <w:ind w:left="4320" w:hanging="360"/>
+      </w:pPr>
+      <w:rPr>
+        <w:rFonts w:ascii="Wingdings" w:hAnsi="Wingdings" w:hint="default"/>
+      </w:rPr>
+    </w:lvl>
+    <w:lvl w:ilvl="6" w:tplc="04090001" w:tentative="1">
+      <w:start w:val="1"/>
+      <w:numFmt w:val="bullet"/>
+      <w:lvlText w:val=""/>
+      <w:lvlJc w:val="left"/>
+      <w:pPr>
+        <w:ind w:left="5040" w:hanging="360"/>
+      </w:pPr>
+      <w:rPr>
+        <w:rFonts w:ascii="Symbol" w:hAnsi="Symbol" w:hint="default"/>
+      </w:rPr>
+    </w:lvl>
+    <w:lvl w:ilvl="7" w:tplc="04090003" w:tentative="1">
+      <w:start w:val="1"/>
+      <w:numFmt w:val="bullet"/>
+      <w:lvlText w:val="o"/>
+      <w:lvlJc w:val="left"/>
+      <w:pPr>
+        <w:ind w:left="5760" w:hanging="360"/>
+      </w:pPr>
+      <w:rPr>
+        <w:rFonts w:ascii="Courier New" w:hAnsi="Courier New" w:cs="Courier New" w:hint="default"/>
+      </w:rPr>
+    </w:lvl>
+    <w:lvl w:ilvl="8" w:tplc="04090005" w:tentative="1">
+      <w:start w:val="1"/>
+      <w:numFmt w:val="bullet"/>
+      <w:lvlText w:val=""/>
+      <w:lvlJc w:val="left"/>
+      <w:pPr>
+        <w:ind w:left="6480" w:hanging="360"/>
+      </w:pPr>
+      <w:rPr>
+        <w:rFonts w:ascii="Wingdings" w:hAnsi="Wingdings" w:hint="default"/>
+      </w:rPr>
+    </w:lvl>
+  </w:abstractNum>
+  <w:abstractNum w:abstractNumId="3" w15:restartNumberingAfterBreak="0">
+    <w:nsid w:val="71993B34"/>
+    <w:multiLevelType w:val="hybridMultilevel"/>
+    <w:tmpl w:val="726C23E6"/>
+    <w:lvl w:ilvl="0" w:tplc="04090001">
+      <w:start w:val="1"/>
+      <w:numFmt w:val="bullet"/>
+      <w:lvlText w:val=""/>
+      <w:lvlJc w:val="left"/>
+      <w:pPr>
+        <w:ind w:left="720" w:hanging="360"/>
+      </w:pPr>
+      <w:rPr>
+        <w:rFonts w:ascii="Symbol" w:hAnsi="Symbol" w:hint="default"/>
+      </w:rPr>
+    </w:lvl>
+    <w:lvl w:ilvl="1" w:tplc="04090003" w:tentative="1">
+      <w:start w:val="1"/>
+      <w:numFmt w:val="bullet"/>
+      <w:lvlText w:val="o"/>
+      <w:lvlJc w:val="left"/>
+      <w:pPr>
+        <w:ind w:left="1440" w:hanging="360"/>
+      </w:pPr>
+      <w:rPr>
+        <w:rFonts w:ascii="Courier New" w:hAnsi="Courier New" w:cs="Courier New" w:hint="default"/>
+      </w:rPr>
+    </w:lvl>
+    <w:lvl w:ilvl="2" w:tplc="04090005" w:tentative="1">
+      <w:start w:val="1"/>
+      <w:numFmt w:val="bullet"/>
+      <w:lvlText w:val=""/>
+      <w:lvlJc w:val="left"/>
+      <w:pPr>
+        <w:ind w:left="2160" w:hanging="360"/>
+      </w:pPr>
+      <w:rPr>
+        <w:rFonts w:ascii="Wingdings" w:hAnsi="Wingdings" w:hint="default"/>
+      </w:rPr>
+    </w:lvl>
+    <w:lvl w:ilvl="3" w:tplc="04090001" w:tentative="1">
+      <w:start w:val="1"/>
+      <w:numFmt w:val="bullet"/>
+      <w:lvlText w:val=""/>
+      <w:lvlJc w:val="left"/>
+      <w:pPr>
+        <w:ind w:left="2880" w:hanging="360"/>
+      </w:pPr>
+      <w:rPr>
+        <w:rFonts w:ascii="Symbol" w:hAnsi="Symbol" w:hint="default"/>
+      </w:rPr>
+    </w:lvl>
+    <w:lvl w:ilvl="4" w:tplc="04090003" w:tentative="1">
+      <w:start w:val="1"/>
+      <w:numFmt w:val="bullet"/>
+      <w:lvlText w:val="o"/>
+      <w:lvlJc w:val="left"/>
+      <w:pPr>
+        <w:ind w:left="3600" w:hanging="360"/>
+      </w:pPr>
+      <w:rPr>
+        <w:rFonts w:ascii="Courier New" w:hAnsi="Courier New" w:cs="Courier New" w:hint="default"/>
+      </w:rPr>
+    </w:lvl>
+    <w:lvl w:ilvl="5" w:tplc="04090005" w:tentative="1">
+      <w:start w:val="1"/>
+      <w:numFmt w:val="bullet"/>
+      <w:lvlText w:val=""/>
+      <w:lvlJc w:val="left"/>
+      <w:pPr>
+        <w:ind w:left="4320" w:hanging="360"/>
+      </w:pPr>
+      <w:rPr>
+        <w:rFonts w:ascii="Wingdings" w:hAnsi="Wingdings" w:hint="default"/>
+      </w:rPr>
+    </w:lvl>
+    <w:lvl w:ilvl="6" w:tplc="04090001" w:tentative="1">
+      <w:start w:val="1"/>
+      <w:numFmt w:val="bullet"/>
+      <w:lvlText w:val=""/>
+      <w:lvlJc w:val="left"/>
+      <w:pPr>
+        <w:ind w:left="5040" w:hanging="360"/>
+      </w:pPr>
+      <w:rPr>
+        <w:rFonts w:ascii="Symbol" w:hAnsi="Symbol" w:hint="default"/>
+      </w:rPr>
+    </w:lvl>
+    <w:lvl w:ilvl="7" w:tplc="04090003" w:tentative="1">
+      <w:start w:val="1"/>
+      <w:numFmt w:val="bullet"/>
+      <w:lvlText w:val="o"/>
+      <w:lvlJc w:val="left"/>
+      <w:pPr>
+        <w:ind w:left="5760" w:hanging="360"/>
+      </w:pPr>
+      <w:rPr>
+        <w:rFonts w:ascii="Courier New" w:hAnsi="Courier New" w:cs="Courier New" w:hint="default"/>
+      </w:rPr>
+    </w:lvl>
+    <w:lvl w:ilvl="8" w:tplc="04090005" w:tentative="1">
+      <w:start w:val="1"/>
+      <w:numFmt w:val="bullet"/>
+      <w:lvlText w:val=""/>
+      <w:lvlJc w:val="left"/>
+      <w:pPr>
+        <w:ind w:left="6480" w:hanging="360"/>
+      </w:pPr>
+      <w:rPr>
+        <w:rFonts w:ascii="Wingdings" w:hAnsi="Wingdings" w:hint="default"/>
+      </w:rPr>
+    </w:lvl>
+  </w:abstractNum>
+  <w:num w:numId="1">
+    <w:abstractNumId w:val="2"/>
+  </w:num>
+  <w:num w:numId="2">
+    <w:abstractNumId w:val="3"/>
+  </w:num>
+  <w:num w:numId="3">
+    <w:abstractNumId w:val="0"/>
+  </w:num>
+  <w:num w:numId="4">
+    <w:abstractNumId w:val="1"/>
+  </w:num>
+</w:numbering>
 </file>
 
 <file path=word/styles.xml><?xml version="1.0" encoding="utf-8"?>
@@ -445,6 +1500,29 @@
       <w:szCs w:val="32"/>
     </w:rPr>
   </w:style>
+  <w:style w:type="paragraph" w:styleId="Heading2">
+    <w:name w:val="heading 2"/>
+    <w:basedOn w:val="Normal"/>
+    <w:next w:val="Normal"/>
+    <w:link w:val="Heading2Char"/>
+    <w:uiPriority w:val="9"/>
+    <w:semiHidden/>
+    <w:unhideWhenUsed/>
+    <w:qFormat/>
+    <w:rsid w:val="00B32E83"/>
+    <w:pPr>
+      <w:keepNext/>
+      <w:keepLines/>
+      <w:spacing w:before="40" w:after="0"/>
+      <w:outlineLvl w:val="1"/>
+    </w:pPr>
+    <w:rPr>
+      <w:rFonts w:asciiTheme="majorHAnsi" w:eastAsiaTheme="majorEastAsia" w:hAnsiTheme="majorHAnsi" w:cstheme="majorBidi"/>
+      <w:color w:val="2E74B5" w:themeColor="accent1" w:themeShade="BF"/>
+      <w:sz w:val="26"/>
+      <w:szCs w:val="26"/>
+    </w:rPr>
+  </w:style>
   <w:style w:type="character" w:default="1" w:styleId="DefaultParagraphFont">
     <w:name w:val="Default Paragraph Font"/>
     <w:uiPriority w:val="1"/>
@@ -517,6 +1595,55 @@
       <w:color w:val="2E74B5" w:themeColor="accent1" w:themeShade="BF"/>
       <w:sz w:val="32"/>
       <w:szCs w:val="32"/>
+    </w:rPr>
+  </w:style>
+  <w:style w:type="character" w:styleId="Strong">
+    <w:name w:val="Strong"/>
+    <w:basedOn w:val="DefaultParagraphFont"/>
+    <w:uiPriority w:val="22"/>
+    <w:qFormat/>
+    <w:rsid w:val="00096A2C"/>
+    <w:rPr>
+      <w:b/>
+      <w:bCs/>
+    </w:rPr>
+  </w:style>
+  <w:style w:type="paragraph" w:styleId="ListParagraph">
+    <w:name w:val="List Paragraph"/>
+    <w:basedOn w:val="Normal"/>
+    <w:uiPriority w:val="34"/>
+    <w:qFormat/>
+    <w:rsid w:val="00096A2C"/>
+    <w:pPr>
+      <w:ind w:left="720"/>
+      <w:contextualSpacing/>
+    </w:pPr>
+  </w:style>
+  <w:style w:type="character" w:customStyle="1" w:styleId="Heading2Char">
+    <w:name w:val="Heading 2 Char"/>
+    <w:basedOn w:val="DefaultParagraphFont"/>
+    <w:link w:val="Heading2"/>
+    <w:uiPriority w:val="9"/>
+    <w:semiHidden/>
+    <w:rsid w:val="00B32E83"/>
+    <w:rPr>
+      <w:rFonts w:asciiTheme="majorHAnsi" w:eastAsiaTheme="majorEastAsia" w:hAnsiTheme="majorHAnsi" w:cstheme="majorBidi"/>
+      <w:color w:val="2E74B5" w:themeColor="accent1" w:themeShade="BF"/>
+      <w:sz w:val="26"/>
+      <w:szCs w:val="26"/>
+    </w:rPr>
+  </w:style>
+  <w:style w:type="paragraph" w:customStyle="1" w:styleId="markdownp-sc-8ik6ve-5">
+    <w:name w:val="markdown__p-sc-8ik6ve-5"/>
+    <w:basedOn w:val="Normal"/>
+    <w:rsid w:val="00B32E83"/>
+    <w:pPr>
+      <w:spacing w:before="100" w:beforeAutospacing="1" w:after="100" w:afterAutospacing="1" w:line="240" w:lineRule="auto"/>
+    </w:pPr>
+    <w:rPr>
+      <w:rFonts w:ascii="Times New Roman" w:eastAsia="Times New Roman" w:hAnsi="Times New Roman" w:cs="Times New Roman"/>
+      <w:sz w:val="24"/>
+      <w:szCs w:val="24"/>
     </w:rPr>
   </w:style>
 </w:styles>

</xml_diff>